<commit_message>
manual for dual-color registration
</commit_message>
<xml_diff>
--- a/settings/info/Manual/SMAP Step-by-Step Guide.docx
+++ b/settings/info/Manual/SMAP Step-by-Step Guide.docx
@@ -2868,60 +2868,918 @@
         <w:t>use Roi</w:t>
       </w:r>
       <w:r>
-        <w:t xml:space="preserve"> is checked, only the localizations in th</w:t>
+        <w:t xml:space="preserve"> is checked, only the localizations in the current ROI /FoV are evaluated.</w:t>
+      </w:r>
+    </w:p>
+    <w:p>
+      <w:pPr>
+        <w:pStyle w:val="ListParagraph"/>
+        <w:numPr>
+          <w:ilvl w:val="0"/>
+          <w:numId w:val="25"/>
+        </w:numPr>
+      </w:pPr>
+      <w:r>
+        <w:t xml:space="preserve">If </w:t>
+      </w:r>
+      <w:r>
+        <w:rPr>
+          <w:b/>
+        </w:rPr>
+        <w:t>use layers/filters</w:t>
+      </w:r>
+      <w:r>
+        <w:t xml:space="preserve"> is checked, each layer is evaluated </w:t>
+      </w:r>
+      <w:r>
+        <w:t>individually;</w:t>
+      </w:r>
+      <w:r>
+        <w:t xml:space="preserve"> otherwise statistics for grouped and ungrouped data are shown.</w:t>
+      </w:r>
+    </w:p>
+    <w:p>
+      <w:pPr>
+        <w:pStyle w:val="ListParagraph"/>
+        <w:numPr>
+          <w:ilvl w:val="0"/>
+          <w:numId w:val="25"/>
+        </w:numPr>
+      </w:pPr>
+      <w:r>
+        <w:t xml:space="preserve">With </w:t>
+      </w:r>
+      <w:r>
+        <w:rPr>
+          <w:b/>
+        </w:rPr>
+        <w:t>plot overview</w:t>
+      </w:r>
+      <w:r>
+        <w:t xml:space="preserve"> you can have all results in one figure (e.g. for saving) rather than in individual tabs.</w:t>
+      </w:r>
+    </w:p>
+    <w:p>
+      <w:pPr>
+        <w:pStyle w:val="Heading2"/>
+      </w:pPr>
+      <w:r>
+        <w:t>FRC resolution</w:t>
+      </w:r>
+    </w:p>
+    <w:p>
+      <w:pPr>
+        <w:rPr>
+          <w:i/>
+        </w:rPr>
+      </w:pPr>
+      <w:r>
+        <w:rPr>
+          <w:i/>
+        </w:rPr>
+        <w:t>Analyze/measure/FRC resolution</w:t>
+      </w:r>
+    </w:p>
+    <w:p>
+      <w:r>
+        <w:t>Calculates the FRC resolution according to:</w:t>
+      </w:r>
+      <w:r>
+        <w:t xml:space="preserve"> R. P. J. Nieuwenhuizen, K. A. Lidke, M. Bates, D. L. Puig, D. Grünwald, S. Stallinga, and B. Rieger, “Measuring image resolution in optical nanoscopy,” Nat Methods, vol. 10, no. 6, pp. 557–562, Apr. 2013.</w:t>
+      </w:r>
+    </w:p>
+    <w:p>
+      <w:pPr>
+        <w:pStyle w:val="Heading2"/>
+      </w:pPr>
+      <w:r>
+        <w:t>3D viewer</w:t>
+      </w:r>
+    </w:p>
+    <w:p>
+      <w:pPr>
+        <w:rPr>
+          <w:i/>
+        </w:rPr>
+      </w:pPr>
+      <w:r>
+        <w:rPr>
+          <w:i/>
+        </w:rPr>
+        <w:t>Analyze/sr3D/Viwer3D</w:t>
+      </w:r>
+    </w:p>
+    <w:p>
+      <w:pPr>
+        <w:pStyle w:val="ListParagraph"/>
+        <w:numPr>
+          <w:ilvl w:val="0"/>
+          <w:numId w:val="28"/>
+        </w:numPr>
+      </w:pPr>
+      <w:r>
+        <w:t xml:space="preserve">Define a linear ROI in the superresolution </w:t>
+      </w:r>
+      <w:r>
+        <w:t>image</w:t>
+      </w:r>
+      <w:r>
+        <w:t>.</w:t>
+      </w:r>
+    </w:p>
+    <w:p>
+      <w:pPr>
+        <w:pStyle w:val="ListParagraph"/>
+        <w:numPr>
+          <w:ilvl w:val="0"/>
+          <w:numId w:val="28"/>
+        </w:numPr>
+      </w:pPr>
+      <w:r>
+        <w:t xml:space="preserve">Press </w:t>
+      </w:r>
+      <w:r>
+        <w:rPr>
+          <w:b/>
+        </w:rPr>
+        <w:t>Process</w:t>
+      </w:r>
+      <w:r>
+        <w:t>. A</w:t>
+      </w:r>
+      <w:r>
+        <w:t xml:space="preserve"> side-view reconstruction is opened</w:t>
+      </w:r>
+      <w:r>
+        <w:t>.</w:t>
+      </w:r>
+    </w:p>
+    <w:p>
+      <w:pPr>
+        <w:pStyle w:val="ListParagraph"/>
+        <w:numPr>
+          <w:ilvl w:val="0"/>
+          <w:numId w:val="28"/>
+        </w:numPr>
+      </w:pPr>
+      <w:r>
+        <w:t xml:space="preserve">You can </w:t>
+      </w:r>
+      <w:r>
+        <w:rPr>
+          <w:b/>
+        </w:rPr>
+        <w:t>set pixelsize</w:t>
+      </w:r>
+      <w:r>
+        <w:t xml:space="preserve"> </w:t>
+      </w:r>
+      <w:r>
+        <w:t>manually;</w:t>
+      </w:r>
+      <w:r>
+        <w:t xml:space="preserve"> otherwise </w:t>
+      </w:r>
+      <w:r>
+        <w:t xml:space="preserve">the </w:t>
+      </w:r>
+      <w:r>
+        <w:t>pixel</w:t>
+      </w:r>
+      <w:r>
+        <w:t xml:space="preserve"> </w:t>
+      </w:r>
+      <w:r>
+        <w:t>size of the</w:t>
+      </w:r>
+      <w:r>
+        <w:t xml:space="preserve"> current</w:t>
+      </w:r>
+      <w:r>
+        <w:t xml:space="preserve"> reconstruction is used.</w:t>
+      </w:r>
+    </w:p>
+    <w:p>
+      <w:pPr>
+        <w:pStyle w:val="ListParagraph"/>
+        <w:numPr>
+          <w:ilvl w:val="0"/>
+          <w:numId w:val="28"/>
+        </w:numPr>
+      </w:pPr>
+      <w:r>
+        <w:t>You can use the controls to translate, rotate or zoom. ‘0’ resets the view.</w:t>
+      </w:r>
+    </w:p>
+    <w:p>
+      <w:pPr>
+        <w:pStyle w:val="ListParagraph"/>
+        <w:numPr>
+          <w:ilvl w:val="0"/>
+          <w:numId w:val="28"/>
+        </w:numPr>
+      </w:pPr>
+      <w:r>
+        <w:t xml:space="preserve">When the sideview window is selected </w:t>
+      </w:r>
+      <w:r>
+        <w:t xml:space="preserve">and on top, </w:t>
+      </w:r>
+      <w:r>
+        <w:t xml:space="preserve">you can use key shortcuts to translate, rotate (command / strg) or zoom (alt, this changes the size of the ROI). The </w:t>
+      </w:r>
+      <w:r>
+        <w:t>direction is defined by the arrow keys</w:t>
+      </w:r>
+      <w:r>
+        <w:t xml:space="preserve">. The direction perpendicular to the screen can be accessed with the ‘.’ and ‘,’ keys. </w:t>
+      </w:r>
+    </w:p>
+    <w:p>
+      <w:pPr>
+        <w:pStyle w:val="ListParagraph"/>
+        <w:numPr>
+          <w:ilvl w:val="0"/>
+          <w:numId w:val="28"/>
+        </w:numPr>
+      </w:pPr>
+      <w:r>
+        <w:t>Pressing ‘shift’ results in a smaller movement.</w:t>
+      </w:r>
+    </w:p>
+    <w:p>
+      <w:pPr>
+        <w:pStyle w:val="ListParagraph"/>
+        <w:numPr>
+          <w:ilvl w:val="0"/>
+          <w:numId w:val="28"/>
+        </w:numPr>
+      </w:pPr>
+      <w:r>
+        <w:t xml:space="preserve">You can also manually move the </w:t>
+      </w:r>
+      <w:r>
+        <w:t>R</w:t>
+      </w:r>
+      <w:r>
+        <w:t>OI in the superresolution image, the 3D reconstruction is updated on-the-fly.</w:t>
+      </w:r>
+    </w:p>
+    <w:p>
+      <w:pPr>
+        <w:pStyle w:val="ListParagraph"/>
+        <w:numPr>
+          <w:ilvl w:val="0"/>
+          <w:numId w:val="28"/>
+        </w:numPr>
+      </w:pPr>
+      <w:r>
+        <w:t xml:space="preserve">With </w:t>
+      </w:r>
+      <w:r>
+        <w:rPr>
+          <w:b/>
+        </w:rPr>
+        <w:t>use transparency</w:t>
+      </w:r>
+      <w:r>
+        <w:t xml:space="preserve"> localizations closer to you partially block localizations in the background for a better 3D look.</w:t>
+      </w:r>
+    </w:p>
+    <w:p>
+      <w:pPr>
+        <w:pStyle w:val="Heading2"/>
+      </w:pPr>
+      <w:r>
+        <w:t>Calibrate Astig</w:t>
+      </w:r>
+      <w:r>
+        <w:t>matic PSF</w:t>
+      </w:r>
+    </w:p>
+    <w:p>
+      <w:pPr>
+        <w:pStyle w:val="Heading2"/>
+      </w:pPr>
+      <w:r>
+        <w:t>Mathematics</w:t>
+      </w:r>
+    </w:p>
+    <w:p>
+      <w:r>
+        <w:t>MathParser</w:t>
+      </w:r>
+    </w:p>
+    <w:p/>
+    <w:p>
+      <w:pPr>
+        <w:pStyle w:val="Heading1"/>
+      </w:pPr>
+      <w:r>
+        <w:t>Multi-color and registration</w:t>
+      </w:r>
+    </w:p>
+    <w:p>
+      <w:pPr>
+        <w:pStyle w:val="Heading2"/>
+      </w:pPr>
+      <w:r>
+        <w:t>Process/Register/Register Localizations</w:t>
+      </w:r>
+    </w:p>
+    <w:p>
+      <w:pPr>
+        <w:pStyle w:val="ListParagraph"/>
+        <w:numPr>
+          <w:ilvl w:val="0"/>
+          <w:numId w:val="39"/>
+        </w:numPr>
+      </w:pPr>
+      <w:r>
+        <w:t>Select the target (usually bottom or right), and if to mirror the target half-image.</w:t>
+      </w:r>
+    </w:p>
+    <w:p>
+      <w:pPr>
+        <w:pStyle w:val="ListParagraph"/>
+        <w:numPr>
+          <w:ilvl w:val="0"/>
+          <w:numId w:val="39"/>
+        </w:numPr>
+      </w:pPr>
+      <w:r>
+        <w:t>Select a transformation type (try projective, if that is not sufficient use polynomial with a parameter 3).</w:t>
+      </w:r>
+    </w:p>
+    <w:p>
+      <w:pPr>
+        <w:pStyle w:val="ListParagraph"/>
+        <w:numPr>
+          <w:ilvl w:val="0"/>
+          <w:numId w:val="39"/>
+        </w:numPr>
+      </w:pPr>
+      <w:r>
+        <w:t>Under Parameters you can choose additional parameters</w:t>
+      </w:r>
+    </w:p>
+    <w:p>
+      <w:pPr>
+        <w:pStyle w:val="ListParagraph"/>
+        <w:numPr>
+          <w:ilvl w:val="1"/>
+          <w:numId w:val="39"/>
+        </w:numPr>
+      </w:pPr>
+      <w:r>
+        <w:t>Pixel size for correlation. Around size of the localization precision. If the correlation image is dotty and the wrong maximum is found, increase this size.</w:t>
+      </w:r>
+    </w:p>
+    <w:p>
+      <w:pPr>
+        <w:pStyle w:val="ListParagraph"/>
+        <w:numPr>
+          <w:ilvl w:val="1"/>
+          <w:numId w:val="39"/>
+        </w:numPr>
+      </w:pPr>
+      <w:r>
+        <w:t>Max shift for correlation: reduce, if wrong maximum is found. Increase, if true maximum is outside.</w:t>
+      </w:r>
+    </w:p>
+    <w:p>
+      <w:pPr>
+        <w:pStyle w:val="ListParagraph"/>
+        <w:numPr>
+          <w:ilvl w:val="1"/>
+          <w:numId w:val="39"/>
+        </w:numPr>
+      </w:pPr>
+      <w:r>
+        <w:t>Max locs for matching: eg. 100 000. Numer of localizations used to determine transformation. Precision increases with this, so does computation time.</w:t>
+      </w:r>
+    </w:p>
+    <w:p>
+      <w:pPr>
+        <w:pStyle w:val="ListParagraph"/>
+        <w:numPr>
+          <w:ilvl w:val="1"/>
+          <w:numId w:val="39"/>
+        </w:numPr>
+      </w:pPr>
+      <w:r>
+        <w:t>Max shift matching: distance that corresponding localizations can be apart (after shift is applied). 250-500 nm typically. If this value is too large, random localizations are matched, this can introduce systematic error.</w:t>
+      </w:r>
+    </w:p>
+    <w:p>
+      <w:pPr>
+        <w:pStyle w:val="ListParagraph"/>
+        <w:numPr>
+          <w:ilvl w:val="0"/>
+          <w:numId w:val="39"/>
+        </w:numPr>
+      </w:pPr>
+      <w:r>
+        <w:t xml:space="preserve">Press </w:t>
+      </w:r>
+      <w:r>
+        <w:rPr>
+          <w:b/>
+        </w:rPr>
+        <w:t>Run</w:t>
+      </w:r>
+      <w:r>
+        <w:t xml:space="preserve"> and judge results:</w:t>
+      </w:r>
+    </w:p>
+    <w:p>
+      <w:pPr>
+        <w:pStyle w:val="ListParagraph"/>
+        <w:numPr>
+          <w:ilvl w:val="1"/>
+          <w:numId w:val="39"/>
+        </w:numPr>
+      </w:pPr>
+      <w:r>
+        <w:t xml:space="preserve">The </w:t>
+      </w:r>
+      <w:r>
+        <w:rPr>
+          <w:i/>
+        </w:rPr>
+        <w:t>shiftcorr</w:t>
+      </w:r>
+      <w:r>
+        <w:t xml:space="preserve"> should show a clear maximum, the square should be on that maximum. If you see many dots around this maxiumum, increase the pixel size.</w:t>
+      </w:r>
+    </w:p>
+    <w:p>
+      <w:pPr>
+        <w:pStyle w:val="ListParagraph"/>
+        <w:numPr>
+          <w:ilvl w:val="1"/>
+          <w:numId w:val="39"/>
+        </w:numPr>
+      </w:pPr>
+      <w:r>
+        <w:t xml:space="preserve">The </w:t>
+      </w:r>
+      <w:r>
+        <w:rPr>
+          <w:i/>
+        </w:rPr>
+        <w:t>scatter</w:t>
+      </w:r>
+      <w:r>
+        <w:t xml:space="preserve"> should show a clear maximum in the center. </w:t>
+      </w:r>
+      <w:r>
+        <w:rPr>
+          <w:i/>
+        </w:rPr>
+        <w:t xml:space="preserve">dx </w:t>
+      </w:r>
+      <w:r>
+        <w:t xml:space="preserve">and </w:t>
+      </w:r>
+      <w:r>
+        <w:rPr>
+          <w:i/>
+        </w:rPr>
+        <w:t>dy</w:t>
+      </w:r>
+      <w:r>
+        <w:t xml:space="preserve"> should be 20-80 nm.  The number of anchor points should be at least a few %. </w:t>
+      </w:r>
+      <w:r>
+        <w:rPr>
+          <w:i/>
+        </w:rPr>
+        <w:t>hist</w:t>
+      </w:r>
+      <w:r>
+        <w:t xml:space="preserve"> is just a profile through the scatter image.</w:t>
+      </w:r>
+    </w:p>
+    <w:p>
+      <w:pPr>
+        <w:pStyle w:val="ListParagraph"/>
+        <w:numPr>
+          <w:ilvl w:val="1"/>
+          <w:numId w:val="39"/>
+        </w:numPr>
+      </w:pPr>
+      <w:r>
+        <w:t xml:space="preserve">If </w:t>
+      </w:r>
+      <w:r>
+        <w:t xml:space="preserve">the transformation is good, save it with </w:t>
+      </w:r>
+      <w:r>
+        <w:rPr>
+          <w:b/>
+        </w:rPr>
+        <w:t>save T</w:t>
+      </w:r>
+      <w:r>
+        <w:t>.</w:t>
+      </w:r>
+      <w:r>
+        <w:t xml:space="preserve"> Note that in other plugins the default localization file is initialized with this file, making it optional to load a transformation file.</w:t>
+      </w:r>
+    </w:p>
+    <w:p>
+      <w:pPr>
+        <w:pStyle w:val="ListParagraph"/>
+        <w:numPr>
+          <w:ilvl w:val="0"/>
+          <w:numId w:val="39"/>
+        </w:numPr>
+      </w:pPr>
+      <w:r>
+        <w:t xml:space="preserve">For difficult data you can also first find an approximate transformation (e.g. projective) as described before (or load one, with </w:t>
+      </w:r>
+      <w:r>
+        <w:rPr>
+          <w:b/>
+        </w:rPr>
+        <w:t>load T</w:t>
+      </w:r>
+      <w:r>
+        <w:t xml:space="preserve">). Then check </w:t>
+      </w:r>
+      <w:r>
+        <w:rPr>
+          <w:b/>
+        </w:rPr>
+        <w:t>use initial T</w:t>
+      </w:r>
+      <w:r>
+        <w:t>. This transformation is then applied before finding anchor points.</w:t>
+      </w:r>
+    </w:p>
+    <w:p>
+      <w:pPr>
+        <w:pStyle w:val="ListParagraph"/>
+        <w:numPr>
+          <w:ilvl w:val="0"/>
+          <w:numId w:val="39"/>
+        </w:numPr>
+      </w:pPr>
+      <w:r>
+        <w:t xml:space="preserve">If </w:t>
+      </w:r>
+      <w:r>
+        <w:rPr>
+          <w:b/>
+        </w:rPr>
+        <w:t>use layers</w:t>
+      </w:r>
+      <w:r>
+        <w:t xml:space="preserve"> is checked, the plugin does not use all localizations, but only those displayed in T: and R: (e.g. for two synchronized cameras, then use center for target).</w:t>
+      </w:r>
+    </w:p>
+    <w:p>
+      <w:pPr>
+        <w:pStyle w:val="Heading2"/>
+      </w:pPr>
+      <w:r>
+        <w:t>Register Images</w:t>
+      </w:r>
+    </w:p>
+    <w:p>
+      <w:pPr>
+        <w:pStyle w:val="Heading2"/>
+      </w:pPr>
+      <w:r>
+        <w:t>Process/Assign2C/2C intensities from images</w:t>
+      </w:r>
+    </w:p>
+    <w:p>
+      <w:r>
+        <w:t>This plugin uses a transformation to find for every localization the position in the other channel and then determines the intensity in both channels.</w:t>
+      </w:r>
+    </w:p>
+    <w:p>
+      <w:pPr>
+        <w:pStyle w:val="ListParagraph"/>
+        <w:numPr>
+          <w:ilvl w:val="0"/>
+          <w:numId w:val="40"/>
+        </w:numPr>
+      </w:pPr>
+      <w:r>
+        <w:t>Load a transformation</w:t>
+      </w:r>
+    </w:p>
+    <w:p>
+      <w:pPr>
+        <w:pStyle w:val="ListParagraph"/>
+        <w:numPr>
+          <w:ilvl w:val="0"/>
+          <w:numId w:val="40"/>
+        </w:numPr>
+      </w:pPr>
+      <w:r>
+        <w:t>Per default, this plugin does median filtering. Select the spatial and temporal spacing for this (dx, dt)</w:t>
+      </w:r>
+      <w:r>
+        <w:t>.</w:t>
+      </w:r>
+    </w:p>
+    <w:p>
+      <w:pPr>
+        <w:pStyle w:val="ListParagraph"/>
+        <w:numPr>
+          <w:ilvl w:val="0"/>
+          <w:numId w:val="40"/>
+        </w:numPr>
+      </w:pPr>
+      <w:r>
+        <w:t>Select one or several plugins which determine the intensity:</w:t>
+      </w:r>
+    </w:p>
+    <w:p>
+      <w:pPr>
+        <w:pStyle w:val="ListParagraph"/>
+        <w:numPr>
+          <w:ilvl w:val="1"/>
+          <w:numId w:val="40"/>
+        </w:numPr>
+      </w:pPr>
+      <w:r>
+        <w:t>Roi2int_sum: uses a ROI (set size) to determine intensity, and a larger ROI for the background.</w:t>
+      </w:r>
+    </w:p>
+    <w:p>
+      <w:pPr>
+        <w:pStyle w:val="ListParagraph"/>
+        <w:numPr>
+          <w:ilvl w:val="1"/>
+          <w:numId w:val="40"/>
+        </w:numPr>
+      </w:pPr>
+      <w:r>
+        <w:t xml:space="preserve">Roi2int_fit: Uses a Gaussian fit to determine intensity and background. The position is fixed to the fitted position. You can use the fitted PSF size or fix it. If </w:t>
+      </w:r>
+      <w:r>
+        <w:rPr>
+          <w:b/>
+        </w:rPr>
+        <w:t>fit on BG</w:t>
+      </w:r>
+      <w:r>
+        <w:t xml:space="preserve"> is checked, the background is subtracted prior to fitting and the fit is performed with background set to zero. Otherwise the background is a fitting parameter.</w:t>
+      </w:r>
+    </w:p>
+    <w:p>
+      <w:pPr>
+        <w:pStyle w:val="ListParagraph"/>
+        <w:numPr>
+          <w:ilvl w:val="0"/>
+          <w:numId w:val="40"/>
+        </w:numPr>
+      </w:pPr>
+      <w:r>
+        <w:t xml:space="preserve">Press </w:t>
+      </w:r>
+      <w:r>
+        <w:rPr>
+          <w:b/>
+        </w:rPr>
+        <w:t>Run</w:t>
+      </w:r>
+      <w:r>
+        <w:t xml:space="preserve"> and when asked select the original raw camera images. The results are automatically saved with the _dc in the file name.</w:t>
+      </w:r>
+    </w:p>
+    <w:p>
+      <w:pPr>
+        <w:pStyle w:val="Heading2"/>
+      </w:pPr>
+      <w:r>
+        <w:t>Process/Assign2C/</w:t>
+      </w:r>
+      <w:r>
+        <w:t xml:space="preserve"> </w:t>
+      </w:r>
+      <w:r>
+        <w:t>Intensity2Channel</w:t>
+      </w:r>
+    </w:p>
+    <w:p>
+      <w:r>
+        <w:t>This plugin assigns a channel value to the localizations based on two fields of the localization data (usually intensity in camera channel 1 vs camera channel 2).</w:t>
+      </w:r>
+    </w:p>
+    <w:p>
+      <w:pPr>
+        <w:pStyle w:val="ListParagraph"/>
+        <w:numPr>
+          <w:ilvl w:val="0"/>
+          <w:numId w:val="41"/>
+        </w:numPr>
+      </w:pPr>
+      <w:r>
+        <w:t xml:space="preserve">Select the two fields in </w:t>
+      </w:r>
+      <w:r>
+        <w:rPr>
+          <w:b/>
+        </w:rPr>
+        <w:t xml:space="preserve">value 1 </w:t>
+      </w:r>
+      <w:r>
+        <w:t xml:space="preserve"> and </w:t>
+      </w:r>
+      <w:r>
+        <w:rPr>
+          <w:b/>
+        </w:rPr>
+        <w:t>value 2</w:t>
+      </w:r>
+      <w:r>
+        <w:t>.</w:t>
+      </w:r>
+    </w:p>
+    <w:p>
+      <w:pPr>
+        <w:pStyle w:val="ListParagraph"/>
+        <w:numPr>
+          <w:ilvl w:val="0"/>
+          <w:numId w:val="41"/>
+        </w:numPr>
+      </w:pPr>
+      <w:r>
+        <w:t xml:space="preserve">Press </w:t>
+      </w:r>
+      <w:r>
+        <w:rPr>
+          <w:b/>
+        </w:rPr>
+        <w:t>Run</w:t>
+      </w:r>
+      <w:r>
+        <w:t xml:space="preserve"> to display a 2D histogram (normal rendering and logarithmic color rendering which shows better any background). </w:t>
+      </w:r>
+    </w:p>
+    <w:p>
+      <w:pPr>
+        <w:pStyle w:val="ListParagraph"/>
+        <w:numPr>
+          <w:ilvl w:val="0"/>
+          <w:numId w:val="41"/>
+        </w:numPr>
+      </w:pPr>
+      <w:r>
+        <w:t>Adjust all parameters to obtain an optimal separation of the two clouds belonging to both dyes.</w:t>
+      </w:r>
+    </w:p>
+    <w:p>
+      <w:pPr>
+        <w:pStyle w:val="ListParagraph"/>
+        <w:numPr>
+          <w:ilvl w:val="0"/>
+          <w:numId w:val="41"/>
+        </w:numPr>
+      </w:pPr>
+      <w:r>
+        <w:t xml:space="preserve">Dye 1 and dye 2 are assigned channels 1 and 2, respectively. Localizations thich are excluded (blue in the </w:t>
+      </w:r>
+      <w:r>
+        <w:rPr>
+          <w:i/>
+        </w:rPr>
+        <w:t>log split</w:t>
+      </w:r>
+      <w:r>
+        <w:t xml:space="preserve"> tab) are assigned channel 0.</w:t>
+      </w:r>
+    </w:p>
+    <w:p>
+      <w:pPr>
+        <w:pStyle w:val="Heading2"/>
+      </w:pPr>
+      <w:r>
+        <w:t>Process/Register/Apply Transformation</w:t>
+      </w:r>
+      <w:r>
+        <w:t>.</w:t>
+      </w:r>
+    </w:p>
+    <w:p>
+      <w:r>
+        <w:t>This plugin applies a saved transformation to localizations or images.</w:t>
+      </w:r>
+    </w:p>
+    <w:p>
+      <w:pPr>
+        <w:pStyle w:val="ListParagraph"/>
+        <w:numPr>
+          <w:ilvl w:val="0"/>
+          <w:numId w:val="42"/>
+        </w:numPr>
+      </w:pPr>
+      <w:r>
+        <w:t xml:space="preserve">Load a transformation with </w:t>
+      </w:r>
+      <w:r>
+        <w:rPr>
+          <w:b/>
+        </w:rPr>
+        <w:t>load T</w:t>
+      </w:r>
+      <w:r>
+        <w:t>.</w:t>
+      </w:r>
+    </w:p>
+    <w:p>
+      <w:pPr>
+        <w:pStyle w:val="ListParagraph"/>
+        <w:numPr>
+          <w:ilvl w:val="0"/>
+          <w:numId w:val="42"/>
+        </w:numPr>
+      </w:pPr>
+      <w:r>
+        <w:t xml:space="preserve">Select a dataset. If </w:t>
+      </w:r>
+      <w:r>
+        <w:rPr>
+          <w:b/>
+        </w:rPr>
+        <w:t>transform all files</w:t>
+      </w:r>
+      <w:r>
+        <w:t xml:space="preserve"> is selected, all loaded files are transformed with the same transformation.</w:t>
+      </w:r>
+    </w:p>
+    <w:p>
+      <w:pPr>
+        <w:pStyle w:val="ListParagraph"/>
+        <w:numPr>
+          <w:ilvl w:val="0"/>
+          <w:numId w:val="42"/>
+        </w:numPr>
+      </w:pPr>
+      <w:r>
+        <w:t>Select what to transform: reference (to target), target (to reference) or all (using either reference to target or target to reference transformation).</w:t>
+      </w:r>
+    </w:p>
+    <w:p>
+      <w:pPr>
+        <w:pStyle w:val="ListParagraph"/>
+        <w:numPr>
+          <w:ilvl w:val="0"/>
+          <w:numId w:val="42"/>
+        </w:numPr>
+      </w:pPr>
+      <w:r>
+        <w:t>Select if to transform only localizations or tiffs or both.</w:t>
+      </w:r>
+    </w:p>
+    <w:p>
+      <w:pPr>
+        <w:pStyle w:val="ListParagraph"/>
+        <w:numPr>
+          <w:ilvl w:val="0"/>
+          <w:numId w:val="42"/>
+        </w:numPr>
+      </w:pPr>
+      <w:r>
+        <w:t xml:space="preserve">If </w:t>
+      </w:r>
+      <w:r>
+        <w:rPr>
+          <w:b/>
+        </w:rPr>
+        <w:t>set channel</w:t>
+      </w:r>
+      <w:r>
+        <w:t xml:space="preserve"> is selected, the channel field is overwritten depending on the localizations being reference or target localizations.</w:t>
+      </w:r>
+    </w:p>
+    <w:p>
+      <w:pPr>
+        <w:pStyle w:val="ListParagraph"/>
+        <w:numPr>
+          <w:ilvl w:val="0"/>
+          <w:numId w:val="42"/>
+        </w:numPr>
+      </w:pPr>
+      <w:r>
+        <w:rPr>
+          <w:b/>
+        </w:rPr>
+        <w:t>Run</w:t>
+      </w:r>
+      <w:r>
+        <w:t>.</w:t>
       </w:r>
       <w:bookmarkStart w:id="0" w:name="_GoBack"/>
       <w:bookmarkEnd w:id="0"/>
       <w:r>
-        <w:t>e current ROI /FoV are evaluated.</w:t>
-      </w:r>
-    </w:p>
-    <w:p>
-      <w:pPr>
-        <w:pStyle w:val="ListParagraph"/>
-        <w:numPr>
-          <w:ilvl w:val="0"/>
-          <w:numId w:val="25"/>
-        </w:numPr>
-      </w:pPr>
-      <w:r>
-        <w:t xml:space="preserve">If </w:t>
-      </w:r>
-      <w:r>
-        <w:rPr>
-          <w:b/>
-        </w:rPr>
-        <w:t>use layers/filters</w:t>
-      </w:r>
-      <w:r>
-        <w:t xml:space="preserve"> is checked, each layer is evaluated </w:t>
-      </w:r>
-      <w:r>
-        <w:t>individually;</w:t>
-      </w:r>
-      <w:r>
-        <w:t xml:space="preserve"> otherwise statistics for grouped and ungrouped data are shown.</w:t>
-      </w:r>
-    </w:p>
-    <w:p>
-      <w:pPr>
-        <w:pStyle w:val="ListParagraph"/>
-        <w:numPr>
-          <w:ilvl w:val="0"/>
-          <w:numId w:val="25"/>
-        </w:numPr>
-      </w:pPr>
-      <w:r>
-        <w:t xml:space="preserve">With </w:t>
-      </w:r>
-      <w:r>
-        <w:rPr>
-          <w:b/>
-        </w:rPr>
-        <w:t>plot overview</w:t>
-      </w:r>
-      <w:r>
-        <w:t xml:space="preserve"> you can have all results in one figure (e.g. for saving) rather than in individual tabs.</w:t>
+        <w:t xml:space="preserve"> </w:t>
       </w:r>
     </w:p>
     <w:p>
@@ -2929,64 +3787,127 @@
         <w:pStyle w:val="Heading2"/>
       </w:pPr>
       <w:r>
-        <w:t>FRC resolution</w:t>
-      </w:r>
-    </w:p>
-    <w:p>
-      <w:pPr>
-        <w:rPr>
-          <w:i/>
-        </w:rPr>
-      </w:pPr>
-      <w:r>
-        <w:rPr>
-          <w:i/>
-        </w:rPr>
-        <w:t>Analyze/measure/FRC resolution</w:t>
-      </w:r>
-    </w:p>
-    <w:p>
-      <w:r>
-        <w:t>Calculates the FRC resolution according to:</w:t>
-      </w:r>
-      <w:r>
-        <w:t xml:space="preserve"> R. P. J. Nieuwenhuizen, K. A. Lidke, M. Bates, D. L. Puig, D. Grünwald, S. Stallinga, and B. Rieger, “Measuring image resolution in optical nanoscopy,” Nat Methods, vol. 10, no. 6, pp. 557–562, Apr. 2013.</w:t>
-      </w:r>
-    </w:p>
-    <w:p>
-      <w:pPr>
-        <w:pStyle w:val="Heading2"/>
-      </w:pPr>
-      <w:r>
-        <w:t>3D viewer</w:t>
-      </w:r>
-    </w:p>
-    <w:p>
-      <w:pPr>
-        <w:rPr>
-          <w:i/>
-        </w:rPr>
-      </w:pPr>
-      <w:r>
-        <w:rPr>
-          <w:i/>
-        </w:rPr>
-        <w:t>Analyze/sr3D/Viwer3D</w:t>
-      </w:r>
-    </w:p>
-    <w:p>
-      <w:pPr>
-        <w:pStyle w:val="ListParagraph"/>
-        <w:numPr>
-          <w:ilvl w:val="0"/>
-          <w:numId w:val="28"/>
-        </w:numPr>
-      </w:pPr>
-      <w:r>
-        <w:t xml:space="preserve">Define a linear ROI in the superresolution </w:t>
-      </w:r>
-      <w:r>
-        <w:t>image</w:t>
+        <w:t>Ratiometric Dual-Color Imaging</w:t>
+      </w:r>
+    </w:p>
+    <w:p>
+      <w:pPr>
+        <w:pStyle w:val="ListParagraph"/>
+        <w:numPr>
+          <w:ilvl w:val="0"/>
+          <w:numId w:val="38"/>
+        </w:numPr>
+      </w:pPr>
+      <w:r>
+        <w:t>Fit your data</w:t>
+      </w:r>
+    </w:p>
+    <w:p>
+      <w:pPr>
+        <w:pStyle w:val="ListParagraph"/>
+        <w:numPr>
+          <w:ilvl w:val="1"/>
+          <w:numId w:val="38"/>
+        </w:numPr>
+      </w:pPr>
+      <w:r>
+        <w:t>2D or 3D fit.</w:t>
+      </w:r>
+    </w:p>
+    <w:p>
+      <w:pPr>
+        <w:pStyle w:val="ListParagraph"/>
+        <w:numPr>
+          <w:ilvl w:val="1"/>
+          <w:numId w:val="38"/>
+        </w:numPr>
+      </w:pPr>
+      <w:r>
+        <w:t>Do not yet apply drift correction. This you can do later after channel assignment.</w:t>
+      </w:r>
+    </w:p>
+    <w:p>
+      <w:pPr>
+        <w:pStyle w:val="ListParagraph"/>
+        <w:numPr>
+          <w:ilvl w:val="0"/>
+          <w:numId w:val="38"/>
+        </w:numPr>
+      </w:pPr>
+      <w:r>
+        <w:t xml:space="preserve">Find transformation for both channels with </w:t>
+      </w:r>
+      <w:r>
+        <w:rPr>
+          <w:b/>
+        </w:rPr>
+        <w:t>Process/Register/Register Localizations.</w:t>
+      </w:r>
+    </w:p>
+    <w:p>
+      <w:pPr>
+        <w:pStyle w:val="ListParagraph"/>
+        <w:numPr>
+          <w:ilvl w:val="0"/>
+          <w:numId w:val="38"/>
+        </w:numPr>
+      </w:pPr>
+      <w:r>
+        <w:t xml:space="preserve">Determine intensities of localizations in both channels with </w:t>
+      </w:r>
+      <w:r>
+        <w:rPr>
+          <w:b/>
+        </w:rPr>
+        <w:t>Process/Assign2C/2C intensities from images.</w:t>
+      </w:r>
+    </w:p>
+    <w:p>
+      <w:pPr>
+        <w:pStyle w:val="ListParagraph"/>
+        <w:numPr>
+          <w:ilvl w:val="0"/>
+          <w:numId w:val="38"/>
+        </w:numPr>
+      </w:pPr>
+      <w:r>
+        <w:t xml:space="preserve">Assign channel from relative intensities with </w:t>
+      </w:r>
+      <w:r>
+        <w:rPr>
+          <w:b/>
+        </w:rPr>
+        <w:t>Assign2C/Intensity2Channel.</w:t>
+      </w:r>
+    </w:p>
+    <w:p>
+      <w:pPr>
+        <w:pStyle w:val="ListParagraph"/>
+        <w:numPr>
+          <w:ilvl w:val="0"/>
+          <w:numId w:val="38"/>
+        </w:numPr>
+      </w:pPr>
+      <w:r>
+        <w:t>You can now render both channels individually with in two layers.</w:t>
+      </w:r>
+    </w:p>
+    <w:p>
+      <w:pPr>
+        <w:pStyle w:val="ListParagraph"/>
+        <w:numPr>
+          <w:ilvl w:val="0"/>
+          <w:numId w:val="38"/>
+        </w:numPr>
+      </w:pPr>
+      <w:r>
+        <w:t xml:space="preserve">Optional: transform target localizations onto reference with </w:t>
+      </w:r>
+      <w:r>
+        <w:rPr>
+          <w:b/>
+        </w:rPr>
+        <w:t>Process/Register/Apply Transformation</w:t>
       </w:r>
       <w:r>
         <w:t>.</w:t>
@@ -2995,186 +3916,10 @@
     <w:p>
       <w:pPr>
         <w:pStyle w:val="ListParagraph"/>
-        <w:numPr>
-          <w:ilvl w:val="0"/>
-          <w:numId w:val="28"/>
-        </w:numPr>
-      </w:pPr>
-      <w:r>
-        <w:t xml:space="preserve">Press </w:t>
-      </w:r>
-      <w:r>
-        <w:rPr>
-          <w:b/>
-        </w:rPr>
-        <w:t>Process</w:t>
-      </w:r>
-      <w:r>
-        <w:t>. A</w:t>
-      </w:r>
-      <w:r>
-        <w:t xml:space="preserve"> side-view reconstruction is opened</w:t>
-      </w:r>
-      <w:r>
-        <w:t>.</w:t>
-      </w:r>
-    </w:p>
-    <w:p>
-      <w:pPr>
-        <w:pStyle w:val="ListParagraph"/>
-        <w:numPr>
-          <w:ilvl w:val="0"/>
-          <w:numId w:val="28"/>
-        </w:numPr>
-      </w:pPr>
-      <w:r>
-        <w:t xml:space="preserve">You can </w:t>
-      </w:r>
-      <w:r>
-        <w:rPr>
-          <w:b/>
-        </w:rPr>
-        <w:t>set pixelsize</w:t>
-      </w:r>
-      <w:r>
-        <w:t xml:space="preserve"> </w:t>
-      </w:r>
-      <w:r>
-        <w:t>manually;</w:t>
-      </w:r>
-      <w:r>
-        <w:t xml:space="preserve"> otherwise </w:t>
-      </w:r>
-      <w:r>
-        <w:t xml:space="preserve">the </w:t>
-      </w:r>
-      <w:r>
-        <w:t>pixel</w:t>
-      </w:r>
-      <w:r>
-        <w:t xml:space="preserve"> </w:t>
-      </w:r>
-      <w:r>
-        <w:t>size of the</w:t>
-      </w:r>
-      <w:r>
-        <w:t xml:space="preserve"> current</w:t>
-      </w:r>
-      <w:r>
-        <w:t xml:space="preserve"> reconstruction is used.</w:t>
-      </w:r>
-    </w:p>
-    <w:p>
-      <w:pPr>
-        <w:pStyle w:val="ListParagraph"/>
-        <w:numPr>
-          <w:ilvl w:val="0"/>
-          <w:numId w:val="28"/>
-        </w:numPr>
-      </w:pPr>
-      <w:r>
-        <w:t>You can use the controls to translate, rotate or zoom. ‘0’ resets the view.</w:t>
-      </w:r>
-    </w:p>
-    <w:p>
-      <w:pPr>
-        <w:pStyle w:val="ListParagraph"/>
-        <w:numPr>
-          <w:ilvl w:val="0"/>
-          <w:numId w:val="28"/>
-        </w:numPr>
-      </w:pPr>
-      <w:r>
-        <w:t xml:space="preserve">When the sideview window is selected </w:t>
-      </w:r>
-      <w:r>
-        <w:t xml:space="preserve">and on top, </w:t>
-      </w:r>
-      <w:r>
-        <w:t xml:space="preserve">you can use key shortcuts to translate, rotate (command / strg) or zoom (alt, this changes the size of the ROI). The </w:t>
-      </w:r>
-      <w:r>
-        <w:t>direction is defined by the arrow keys</w:t>
-      </w:r>
-      <w:r>
-        <w:t xml:space="preserve">. The direction perpendicular to the screen can be accessed with the ‘.’ and ‘,’ keys. </w:t>
-      </w:r>
-    </w:p>
-    <w:p>
-      <w:pPr>
-        <w:pStyle w:val="ListParagraph"/>
-        <w:numPr>
-          <w:ilvl w:val="0"/>
-          <w:numId w:val="28"/>
-        </w:numPr>
-      </w:pPr>
-      <w:r>
-        <w:t>Pressing ‘shift’ results in a smaller movement.</w:t>
-      </w:r>
-    </w:p>
-    <w:p>
-      <w:pPr>
-        <w:pStyle w:val="ListParagraph"/>
-        <w:numPr>
-          <w:ilvl w:val="0"/>
-          <w:numId w:val="28"/>
-        </w:numPr>
-      </w:pPr>
-      <w:r>
-        <w:t xml:space="preserve">You can also manually move the </w:t>
-      </w:r>
-      <w:r>
-        <w:t>R</w:t>
-      </w:r>
-      <w:r>
-        <w:t>OI in the superresolution image, the 3D reconstruction is updated on-the-fly.</w:t>
-      </w:r>
-    </w:p>
-    <w:p>
-      <w:pPr>
-        <w:pStyle w:val="ListParagraph"/>
-        <w:numPr>
-          <w:ilvl w:val="0"/>
-          <w:numId w:val="28"/>
-        </w:numPr>
-      </w:pPr>
-      <w:r>
-        <w:t xml:space="preserve">With </w:t>
-      </w:r>
-      <w:r>
-        <w:rPr>
-          <w:b/>
-        </w:rPr>
-        <w:t>use transparency</w:t>
-      </w:r>
-      <w:r>
-        <w:t xml:space="preserve"> localizations closer to you partially block localizations in the background for a better 3D look.</w:t>
-      </w:r>
-    </w:p>
-    <w:p>
-      <w:pPr>
-        <w:pStyle w:val="Heading2"/>
-      </w:pPr>
-      <w:r>
-        <w:t>Calibrate Astig</w:t>
-      </w:r>
-      <w:r>
-        <w:t>matic PSF</w:t>
-      </w:r>
-    </w:p>
-    <w:p>
-      <w:pPr>
-        <w:pStyle w:val="Heading2"/>
-      </w:pPr>
-      <w:r>
-        <w:t>Mathematics</w:t>
-      </w:r>
-    </w:p>
-    <w:p>
-      <w:r>
-        <w:t>MathParser</w:t>
-      </w:r>
-    </w:p>
+      </w:pPr>
+    </w:p>
+    <w:p/>
+    <w:p/>
     <w:sectPr>
       <w:footerReference w:type="even" r:id="rId10"/>
       <w:footerReference w:type="default" r:id="rId11"/>
@@ -3401,6 +4146,92 @@
     </w:lvl>
   </w:abstractNum>
   <w:abstractNum w:abstractNumId="1">
+    <w:nsid w:val="0C321908"/>
+    <w:multiLevelType w:val="hybridMultilevel"/>
+    <w:tmpl w:val="F4F4CCD2"/>
+    <w:lvl w:ilvl="0" w:tplc="0409000F">
+      <w:start w:val="1"/>
+      <w:numFmt w:val="decimal"/>
+      <w:lvlText w:val="%1."/>
+      <w:lvlJc w:val="left"/>
+      <w:pPr>
+        <w:ind w:left="720" w:hanging="360"/>
+      </w:pPr>
+    </w:lvl>
+    <w:lvl w:ilvl="1" w:tplc="04090019">
+      <w:start w:val="1"/>
+      <w:numFmt w:val="lowerLetter"/>
+      <w:lvlText w:val="%2."/>
+      <w:lvlJc w:val="left"/>
+      <w:pPr>
+        <w:ind w:left="1440" w:hanging="360"/>
+      </w:pPr>
+    </w:lvl>
+    <w:lvl w:ilvl="2" w:tplc="0409001B">
+      <w:start w:val="1"/>
+      <w:numFmt w:val="lowerRoman"/>
+      <w:lvlText w:val="%3."/>
+      <w:lvlJc w:val="right"/>
+      <w:pPr>
+        <w:ind w:left="2160" w:hanging="180"/>
+      </w:pPr>
+    </w:lvl>
+    <w:lvl w:ilvl="3" w:tplc="0409000F" w:tentative="1">
+      <w:start w:val="1"/>
+      <w:numFmt w:val="decimal"/>
+      <w:lvlText w:val="%4."/>
+      <w:lvlJc w:val="left"/>
+      <w:pPr>
+        <w:ind w:left="2880" w:hanging="360"/>
+      </w:pPr>
+    </w:lvl>
+    <w:lvl w:ilvl="4" w:tplc="04090019" w:tentative="1">
+      <w:start w:val="1"/>
+      <w:numFmt w:val="lowerLetter"/>
+      <w:lvlText w:val="%5."/>
+      <w:lvlJc w:val="left"/>
+      <w:pPr>
+        <w:ind w:left="3600" w:hanging="360"/>
+      </w:pPr>
+    </w:lvl>
+    <w:lvl w:ilvl="5" w:tplc="0409001B" w:tentative="1">
+      <w:start w:val="1"/>
+      <w:numFmt w:val="lowerRoman"/>
+      <w:lvlText w:val="%6."/>
+      <w:lvlJc w:val="right"/>
+      <w:pPr>
+        <w:ind w:left="4320" w:hanging="180"/>
+      </w:pPr>
+    </w:lvl>
+    <w:lvl w:ilvl="6" w:tplc="0409000F" w:tentative="1">
+      <w:start w:val="1"/>
+      <w:numFmt w:val="decimal"/>
+      <w:lvlText w:val="%7."/>
+      <w:lvlJc w:val="left"/>
+      <w:pPr>
+        <w:ind w:left="5040" w:hanging="360"/>
+      </w:pPr>
+    </w:lvl>
+    <w:lvl w:ilvl="7" w:tplc="04090019" w:tentative="1">
+      <w:start w:val="1"/>
+      <w:numFmt w:val="lowerLetter"/>
+      <w:lvlText w:val="%8."/>
+      <w:lvlJc w:val="left"/>
+      <w:pPr>
+        <w:ind w:left="5760" w:hanging="360"/>
+      </w:pPr>
+    </w:lvl>
+    <w:lvl w:ilvl="8" w:tplc="0409001B" w:tentative="1">
+      <w:start w:val="1"/>
+      <w:numFmt w:val="lowerRoman"/>
+      <w:lvlText w:val="%9."/>
+      <w:lvlJc w:val="right"/>
+      <w:pPr>
+        <w:ind w:left="6480" w:hanging="180"/>
+      </w:pPr>
+    </w:lvl>
+  </w:abstractNum>
+  <w:abstractNum w:abstractNumId="2">
     <w:nsid w:val="0FBA12A7"/>
     <w:multiLevelType w:val="hybridMultilevel"/>
     <w:tmpl w:val="77E4D168"/>
@@ -3513,7 +4344,7 @@
       </w:rPr>
     </w:lvl>
   </w:abstractNum>
-  <w:abstractNum w:abstractNumId="2">
+  <w:abstractNum w:abstractNumId="3">
     <w:nsid w:val="113A222B"/>
     <w:multiLevelType w:val="hybridMultilevel"/>
     <w:tmpl w:val="1FF69940"/>
@@ -3599,7 +4430,7 @@
       </w:pPr>
     </w:lvl>
   </w:abstractNum>
-  <w:abstractNum w:abstractNumId="3">
+  <w:abstractNum w:abstractNumId="4">
     <w:nsid w:val="130B3AFF"/>
     <w:multiLevelType w:val="hybridMultilevel"/>
     <w:tmpl w:val="EC5646BC"/>
@@ -3685,7 +4516,7 @@
       </w:pPr>
     </w:lvl>
   </w:abstractNum>
-  <w:abstractNum w:abstractNumId="4">
+  <w:abstractNum w:abstractNumId="5">
     <w:nsid w:val="13427633"/>
     <w:multiLevelType w:val="hybridMultilevel"/>
     <w:tmpl w:val="AA563A8E"/>
@@ -3798,7 +4629,179 @@
       </w:rPr>
     </w:lvl>
   </w:abstractNum>
-  <w:abstractNum w:abstractNumId="5">
+  <w:abstractNum w:abstractNumId="6">
+    <w:nsid w:val="13E91507"/>
+    <w:multiLevelType w:val="hybridMultilevel"/>
+    <w:tmpl w:val="B140664A"/>
+    <w:lvl w:ilvl="0" w:tplc="0409000F">
+      <w:start w:val="1"/>
+      <w:numFmt w:val="decimal"/>
+      <w:lvlText w:val="%1."/>
+      <w:lvlJc w:val="left"/>
+      <w:pPr>
+        <w:ind w:left="720" w:hanging="360"/>
+      </w:pPr>
+    </w:lvl>
+    <w:lvl w:ilvl="1" w:tplc="04090019" w:tentative="1">
+      <w:start w:val="1"/>
+      <w:numFmt w:val="lowerLetter"/>
+      <w:lvlText w:val="%2."/>
+      <w:lvlJc w:val="left"/>
+      <w:pPr>
+        <w:ind w:left="1440" w:hanging="360"/>
+      </w:pPr>
+    </w:lvl>
+    <w:lvl w:ilvl="2" w:tplc="0409001B" w:tentative="1">
+      <w:start w:val="1"/>
+      <w:numFmt w:val="lowerRoman"/>
+      <w:lvlText w:val="%3."/>
+      <w:lvlJc w:val="right"/>
+      <w:pPr>
+        <w:ind w:left="2160" w:hanging="180"/>
+      </w:pPr>
+    </w:lvl>
+    <w:lvl w:ilvl="3" w:tplc="0409000F" w:tentative="1">
+      <w:start w:val="1"/>
+      <w:numFmt w:val="decimal"/>
+      <w:lvlText w:val="%4."/>
+      <w:lvlJc w:val="left"/>
+      <w:pPr>
+        <w:ind w:left="2880" w:hanging="360"/>
+      </w:pPr>
+    </w:lvl>
+    <w:lvl w:ilvl="4" w:tplc="04090019" w:tentative="1">
+      <w:start w:val="1"/>
+      <w:numFmt w:val="lowerLetter"/>
+      <w:lvlText w:val="%5."/>
+      <w:lvlJc w:val="left"/>
+      <w:pPr>
+        <w:ind w:left="3600" w:hanging="360"/>
+      </w:pPr>
+    </w:lvl>
+    <w:lvl w:ilvl="5" w:tplc="0409001B" w:tentative="1">
+      <w:start w:val="1"/>
+      <w:numFmt w:val="lowerRoman"/>
+      <w:lvlText w:val="%6."/>
+      <w:lvlJc w:val="right"/>
+      <w:pPr>
+        <w:ind w:left="4320" w:hanging="180"/>
+      </w:pPr>
+    </w:lvl>
+    <w:lvl w:ilvl="6" w:tplc="0409000F" w:tentative="1">
+      <w:start w:val="1"/>
+      <w:numFmt w:val="decimal"/>
+      <w:lvlText w:val="%7."/>
+      <w:lvlJc w:val="left"/>
+      <w:pPr>
+        <w:ind w:left="5040" w:hanging="360"/>
+      </w:pPr>
+    </w:lvl>
+    <w:lvl w:ilvl="7" w:tplc="04090019" w:tentative="1">
+      <w:start w:val="1"/>
+      <w:numFmt w:val="lowerLetter"/>
+      <w:lvlText w:val="%8."/>
+      <w:lvlJc w:val="left"/>
+      <w:pPr>
+        <w:ind w:left="5760" w:hanging="360"/>
+      </w:pPr>
+    </w:lvl>
+    <w:lvl w:ilvl="8" w:tplc="0409001B" w:tentative="1">
+      <w:start w:val="1"/>
+      <w:numFmt w:val="lowerRoman"/>
+      <w:lvlText w:val="%9."/>
+      <w:lvlJc w:val="right"/>
+      <w:pPr>
+        <w:ind w:left="6480" w:hanging="180"/>
+      </w:pPr>
+    </w:lvl>
+  </w:abstractNum>
+  <w:abstractNum w:abstractNumId="7">
+    <w:nsid w:val="16C95B79"/>
+    <w:multiLevelType w:val="hybridMultilevel"/>
+    <w:tmpl w:val="106668CC"/>
+    <w:lvl w:ilvl="0" w:tplc="0409000F">
+      <w:start w:val="1"/>
+      <w:numFmt w:val="decimal"/>
+      <w:lvlText w:val="%1."/>
+      <w:lvlJc w:val="left"/>
+      <w:pPr>
+        <w:ind w:left="720" w:hanging="360"/>
+      </w:pPr>
+    </w:lvl>
+    <w:lvl w:ilvl="1" w:tplc="04090019" w:tentative="1">
+      <w:start w:val="1"/>
+      <w:numFmt w:val="lowerLetter"/>
+      <w:lvlText w:val="%2."/>
+      <w:lvlJc w:val="left"/>
+      <w:pPr>
+        <w:ind w:left="1440" w:hanging="360"/>
+      </w:pPr>
+    </w:lvl>
+    <w:lvl w:ilvl="2" w:tplc="0409001B" w:tentative="1">
+      <w:start w:val="1"/>
+      <w:numFmt w:val="lowerRoman"/>
+      <w:lvlText w:val="%3."/>
+      <w:lvlJc w:val="right"/>
+      <w:pPr>
+        <w:ind w:left="2160" w:hanging="180"/>
+      </w:pPr>
+    </w:lvl>
+    <w:lvl w:ilvl="3" w:tplc="0409000F" w:tentative="1">
+      <w:start w:val="1"/>
+      <w:numFmt w:val="decimal"/>
+      <w:lvlText w:val="%4."/>
+      <w:lvlJc w:val="left"/>
+      <w:pPr>
+        <w:ind w:left="2880" w:hanging="360"/>
+      </w:pPr>
+    </w:lvl>
+    <w:lvl w:ilvl="4" w:tplc="04090019" w:tentative="1">
+      <w:start w:val="1"/>
+      <w:numFmt w:val="lowerLetter"/>
+      <w:lvlText w:val="%5."/>
+      <w:lvlJc w:val="left"/>
+      <w:pPr>
+        <w:ind w:left="3600" w:hanging="360"/>
+      </w:pPr>
+    </w:lvl>
+    <w:lvl w:ilvl="5" w:tplc="0409001B" w:tentative="1">
+      <w:start w:val="1"/>
+      <w:numFmt w:val="lowerRoman"/>
+      <w:lvlText w:val="%6."/>
+      <w:lvlJc w:val="right"/>
+      <w:pPr>
+        <w:ind w:left="4320" w:hanging="180"/>
+      </w:pPr>
+    </w:lvl>
+    <w:lvl w:ilvl="6" w:tplc="0409000F" w:tentative="1">
+      <w:start w:val="1"/>
+      <w:numFmt w:val="decimal"/>
+      <w:lvlText w:val="%7."/>
+      <w:lvlJc w:val="left"/>
+      <w:pPr>
+        <w:ind w:left="5040" w:hanging="360"/>
+      </w:pPr>
+    </w:lvl>
+    <w:lvl w:ilvl="7" w:tplc="04090019" w:tentative="1">
+      <w:start w:val="1"/>
+      <w:numFmt w:val="lowerLetter"/>
+      <w:lvlText w:val="%8."/>
+      <w:lvlJc w:val="left"/>
+      <w:pPr>
+        <w:ind w:left="5760" w:hanging="360"/>
+      </w:pPr>
+    </w:lvl>
+    <w:lvl w:ilvl="8" w:tplc="0409001B" w:tentative="1">
+      <w:start w:val="1"/>
+      <w:numFmt w:val="lowerRoman"/>
+      <w:lvlText w:val="%9."/>
+      <w:lvlJc w:val="right"/>
+      <w:pPr>
+        <w:ind w:left="6480" w:hanging="180"/>
+      </w:pPr>
+    </w:lvl>
+  </w:abstractNum>
+  <w:abstractNum w:abstractNumId="8">
     <w:nsid w:val="1A22345F"/>
     <w:multiLevelType w:val="hybridMultilevel"/>
     <w:tmpl w:val="A5507F0C"/>
@@ -3911,7 +4914,7 @@
       </w:rPr>
     </w:lvl>
   </w:abstractNum>
-  <w:abstractNum w:abstractNumId="6">
+  <w:abstractNum w:abstractNumId="9">
     <w:nsid w:val="1BE30FD3"/>
     <w:multiLevelType w:val="hybridMultilevel"/>
     <w:tmpl w:val="96FCDEF4"/>
@@ -4024,7 +5027,7 @@
       </w:rPr>
     </w:lvl>
   </w:abstractNum>
-  <w:abstractNum w:abstractNumId="7">
+  <w:abstractNum w:abstractNumId="10">
     <w:nsid w:val="1D632177"/>
     <w:multiLevelType w:val="hybridMultilevel"/>
     <w:tmpl w:val="3746010A"/>
@@ -4137,7 +5140,7 @@
       </w:rPr>
     </w:lvl>
   </w:abstractNum>
-  <w:abstractNum w:abstractNumId="8">
+  <w:abstractNum w:abstractNumId="11">
     <w:nsid w:val="2AC04922"/>
     <w:multiLevelType w:val="hybridMultilevel"/>
     <w:tmpl w:val="ACD029AC"/>
@@ -4223,7 +5226,7 @@
       </w:pPr>
     </w:lvl>
   </w:abstractNum>
-  <w:abstractNum w:abstractNumId="9">
+  <w:abstractNum w:abstractNumId="12">
     <w:nsid w:val="2B552347"/>
     <w:multiLevelType w:val="hybridMultilevel"/>
     <w:tmpl w:val="27986E8A"/>
@@ -4336,7 +5339,93 @@
       </w:rPr>
     </w:lvl>
   </w:abstractNum>
-  <w:abstractNum w:abstractNumId="10">
+  <w:abstractNum w:abstractNumId="13">
+    <w:nsid w:val="34BB3A66"/>
+    <w:multiLevelType w:val="hybridMultilevel"/>
+    <w:tmpl w:val="217C03F2"/>
+    <w:lvl w:ilvl="0" w:tplc="0409000F">
+      <w:start w:val="1"/>
+      <w:numFmt w:val="decimal"/>
+      <w:lvlText w:val="%1."/>
+      <w:lvlJc w:val="left"/>
+      <w:pPr>
+        <w:ind w:left="720" w:hanging="360"/>
+      </w:pPr>
+    </w:lvl>
+    <w:lvl w:ilvl="1" w:tplc="04090019">
+      <w:start w:val="1"/>
+      <w:numFmt w:val="lowerLetter"/>
+      <w:lvlText w:val="%2."/>
+      <w:lvlJc w:val="left"/>
+      <w:pPr>
+        <w:ind w:left="1440" w:hanging="360"/>
+      </w:pPr>
+    </w:lvl>
+    <w:lvl w:ilvl="2" w:tplc="0409001B" w:tentative="1">
+      <w:start w:val="1"/>
+      <w:numFmt w:val="lowerRoman"/>
+      <w:lvlText w:val="%3."/>
+      <w:lvlJc w:val="right"/>
+      <w:pPr>
+        <w:ind w:left="2160" w:hanging="180"/>
+      </w:pPr>
+    </w:lvl>
+    <w:lvl w:ilvl="3" w:tplc="0409000F" w:tentative="1">
+      <w:start w:val="1"/>
+      <w:numFmt w:val="decimal"/>
+      <w:lvlText w:val="%4."/>
+      <w:lvlJc w:val="left"/>
+      <w:pPr>
+        <w:ind w:left="2880" w:hanging="360"/>
+      </w:pPr>
+    </w:lvl>
+    <w:lvl w:ilvl="4" w:tplc="04090019" w:tentative="1">
+      <w:start w:val="1"/>
+      <w:numFmt w:val="lowerLetter"/>
+      <w:lvlText w:val="%5."/>
+      <w:lvlJc w:val="left"/>
+      <w:pPr>
+        <w:ind w:left="3600" w:hanging="360"/>
+      </w:pPr>
+    </w:lvl>
+    <w:lvl w:ilvl="5" w:tplc="0409001B" w:tentative="1">
+      <w:start w:val="1"/>
+      <w:numFmt w:val="lowerRoman"/>
+      <w:lvlText w:val="%6."/>
+      <w:lvlJc w:val="right"/>
+      <w:pPr>
+        <w:ind w:left="4320" w:hanging="180"/>
+      </w:pPr>
+    </w:lvl>
+    <w:lvl w:ilvl="6" w:tplc="0409000F" w:tentative="1">
+      <w:start w:val="1"/>
+      <w:numFmt w:val="decimal"/>
+      <w:lvlText w:val="%7."/>
+      <w:lvlJc w:val="left"/>
+      <w:pPr>
+        <w:ind w:left="5040" w:hanging="360"/>
+      </w:pPr>
+    </w:lvl>
+    <w:lvl w:ilvl="7" w:tplc="04090019" w:tentative="1">
+      <w:start w:val="1"/>
+      <w:numFmt w:val="lowerLetter"/>
+      <w:lvlText w:val="%8."/>
+      <w:lvlJc w:val="left"/>
+      <w:pPr>
+        <w:ind w:left="5760" w:hanging="360"/>
+      </w:pPr>
+    </w:lvl>
+    <w:lvl w:ilvl="8" w:tplc="0409001B" w:tentative="1">
+      <w:start w:val="1"/>
+      <w:numFmt w:val="lowerRoman"/>
+      <w:lvlText w:val="%9."/>
+      <w:lvlJc w:val="right"/>
+      <w:pPr>
+        <w:ind w:left="6480" w:hanging="180"/>
+      </w:pPr>
+    </w:lvl>
+  </w:abstractNum>
+  <w:abstractNum w:abstractNumId="14">
     <w:nsid w:val="3B0E591A"/>
     <w:multiLevelType w:val="hybridMultilevel"/>
     <w:tmpl w:val="EBC469B4"/>
@@ -4422,7 +5511,7 @@
       </w:pPr>
     </w:lvl>
   </w:abstractNum>
-  <w:abstractNum w:abstractNumId="11">
+  <w:abstractNum w:abstractNumId="15">
     <w:nsid w:val="3B8635C2"/>
     <w:multiLevelType w:val="hybridMultilevel"/>
     <w:tmpl w:val="FFA4DD3E"/>
@@ -4508,7 +5597,7 @@
       </w:pPr>
     </w:lvl>
   </w:abstractNum>
-  <w:abstractNum w:abstractNumId="12">
+  <w:abstractNum w:abstractNumId="16">
     <w:nsid w:val="3BFC6607"/>
     <w:multiLevelType w:val="hybridMultilevel"/>
     <w:tmpl w:val="A49EDB74"/>
@@ -4594,7 +5683,7 @@
       </w:pPr>
     </w:lvl>
   </w:abstractNum>
-  <w:abstractNum w:abstractNumId="13">
+  <w:abstractNum w:abstractNumId="17">
     <w:nsid w:val="3C652C05"/>
     <w:multiLevelType w:val="hybridMultilevel"/>
     <w:tmpl w:val="E9563DEE"/>
@@ -4707,7 +5796,7 @@
       </w:rPr>
     </w:lvl>
   </w:abstractNum>
-  <w:abstractNum w:abstractNumId="14">
+  <w:abstractNum w:abstractNumId="18">
     <w:nsid w:val="3D89665E"/>
     <w:multiLevelType w:val="hybridMultilevel"/>
     <w:tmpl w:val="F4923524"/>
@@ -4820,7 +5909,7 @@
       </w:rPr>
     </w:lvl>
   </w:abstractNum>
-  <w:abstractNum w:abstractNumId="15">
+  <w:abstractNum w:abstractNumId="19">
     <w:nsid w:val="3D8F6497"/>
     <w:multiLevelType w:val="hybridMultilevel"/>
     <w:tmpl w:val="6888BE5E"/>
@@ -4933,7 +6022,7 @@
       </w:rPr>
     </w:lvl>
   </w:abstractNum>
-  <w:abstractNum w:abstractNumId="16">
+  <w:abstractNum w:abstractNumId="20">
     <w:nsid w:val="42102ED4"/>
     <w:multiLevelType w:val="hybridMultilevel"/>
     <w:tmpl w:val="7060ABB4"/>
@@ -5046,7 +6135,7 @@
       </w:rPr>
     </w:lvl>
   </w:abstractNum>
-  <w:abstractNum w:abstractNumId="17">
+  <w:abstractNum w:abstractNumId="21">
     <w:nsid w:val="42AD22AF"/>
     <w:multiLevelType w:val="hybridMultilevel"/>
     <w:tmpl w:val="9B8E442C"/>
@@ -5132,7 +6221,7 @@
       </w:pPr>
     </w:lvl>
   </w:abstractNum>
-  <w:abstractNum w:abstractNumId="18">
+  <w:abstractNum w:abstractNumId="22">
     <w:nsid w:val="4BD866B6"/>
     <w:multiLevelType w:val="hybridMultilevel"/>
     <w:tmpl w:val="426A2CD6"/>
@@ -5218,7 +6307,7 @@
       </w:pPr>
     </w:lvl>
   </w:abstractNum>
-  <w:abstractNum w:abstractNumId="19">
+  <w:abstractNum w:abstractNumId="23">
     <w:nsid w:val="4C692166"/>
     <w:multiLevelType w:val="hybridMultilevel"/>
     <w:tmpl w:val="F3AA8126"/>
@@ -5304,7 +6393,7 @@
       </w:pPr>
     </w:lvl>
   </w:abstractNum>
-  <w:abstractNum w:abstractNumId="20">
+  <w:abstractNum w:abstractNumId="24">
     <w:nsid w:val="50657D0F"/>
     <w:multiLevelType w:val="hybridMultilevel"/>
     <w:tmpl w:val="14DE1078"/>
@@ -5390,7 +6479,7 @@
       </w:pPr>
     </w:lvl>
   </w:abstractNum>
-  <w:abstractNum w:abstractNumId="21">
+  <w:abstractNum w:abstractNumId="25">
     <w:nsid w:val="515737EE"/>
     <w:multiLevelType w:val="hybridMultilevel"/>
     <w:tmpl w:val="DA0A7274"/>
@@ -5503,7 +6592,7 @@
       </w:rPr>
     </w:lvl>
   </w:abstractNum>
-  <w:abstractNum w:abstractNumId="22">
+  <w:abstractNum w:abstractNumId="26">
     <w:nsid w:val="51C94EFF"/>
     <w:multiLevelType w:val="hybridMultilevel"/>
     <w:tmpl w:val="BDEE0484"/>
@@ -5616,7 +6705,7 @@
       </w:rPr>
     </w:lvl>
   </w:abstractNum>
-  <w:abstractNum w:abstractNumId="23">
+  <w:abstractNum w:abstractNumId="27">
     <w:nsid w:val="547F5551"/>
     <w:multiLevelType w:val="hybridMultilevel"/>
     <w:tmpl w:val="AA227D9E"/>
@@ -5729,7 +6818,7 @@
       </w:rPr>
     </w:lvl>
   </w:abstractNum>
-  <w:abstractNum w:abstractNumId="24">
+  <w:abstractNum w:abstractNumId="28">
     <w:nsid w:val="557522EF"/>
     <w:multiLevelType w:val="hybridMultilevel"/>
     <w:tmpl w:val="E4D8CBC2"/>
@@ -5815,7 +6904,7 @@
       </w:pPr>
     </w:lvl>
   </w:abstractNum>
-  <w:abstractNum w:abstractNumId="25">
+  <w:abstractNum w:abstractNumId="29">
     <w:nsid w:val="5A1F2035"/>
     <w:multiLevelType w:val="hybridMultilevel"/>
     <w:tmpl w:val="A00A3878"/>
@@ -5928,7 +7017,7 @@
       </w:rPr>
     </w:lvl>
   </w:abstractNum>
-  <w:abstractNum w:abstractNumId="26">
+  <w:abstractNum w:abstractNumId="30">
     <w:nsid w:val="5A6E7D46"/>
     <w:multiLevelType w:val="hybridMultilevel"/>
     <w:tmpl w:val="7FE0210E"/>
@@ -6041,7 +7130,7 @@
       </w:rPr>
     </w:lvl>
   </w:abstractNum>
-  <w:abstractNum w:abstractNumId="27">
+  <w:abstractNum w:abstractNumId="31">
     <w:nsid w:val="5C8F2BC5"/>
     <w:multiLevelType w:val="hybridMultilevel"/>
     <w:tmpl w:val="907C8F6A"/>
@@ -6127,7 +7216,7 @@
       </w:pPr>
     </w:lvl>
   </w:abstractNum>
-  <w:abstractNum w:abstractNumId="28">
+  <w:abstractNum w:abstractNumId="32">
     <w:nsid w:val="5D8E650D"/>
     <w:multiLevelType w:val="hybridMultilevel"/>
     <w:tmpl w:val="FBFCA292"/>
@@ -6213,7 +7302,7 @@
       </w:pPr>
     </w:lvl>
   </w:abstractNum>
-  <w:abstractNum w:abstractNumId="29">
+  <w:abstractNum w:abstractNumId="33">
     <w:nsid w:val="604F7054"/>
     <w:multiLevelType w:val="hybridMultilevel"/>
     <w:tmpl w:val="28246640"/>
@@ -6326,7 +7415,7 @@
       </w:rPr>
     </w:lvl>
   </w:abstractNum>
-  <w:abstractNum w:abstractNumId="30">
+  <w:abstractNum w:abstractNumId="34">
     <w:nsid w:val="60BA0DAD"/>
     <w:multiLevelType w:val="hybridMultilevel"/>
     <w:tmpl w:val="907C8F6A"/>
@@ -6412,7 +7501,7 @@
       </w:pPr>
     </w:lvl>
   </w:abstractNum>
-  <w:abstractNum w:abstractNumId="31">
+  <w:abstractNum w:abstractNumId="35">
     <w:nsid w:val="644E5E08"/>
     <w:multiLevelType w:val="hybridMultilevel"/>
     <w:tmpl w:val="2FC4FB80"/>
@@ -6525,7 +7614,7 @@
       </w:rPr>
     </w:lvl>
   </w:abstractNum>
-  <w:abstractNum w:abstractNumId="32">
+  <w:abstractNum w:abstractNumId="36">
     <w:nsid w:val="66F92301"/>
     <w:multiLevelType w:val="hybridMultilevel"/>
     <w:tmpl w:val="357AFE58"/>
@@ -6611,7 +7700,7 @@
       </w:pPr>
     </w:lvl>
   </w:abstractNum>
-  <w:abstractNum w:abstractNumId="33">
+  <w:abstractNum w:abstractNumId="37">
     <w:nsid w:val="68846C17"/>
     <w:multiLevelType w:val="hybridMultilevel"/>
     <w:tmpl w:val="14DA3AAA"/>
@@ -6697,7 +7786,93 @@
       </w:pPr>
     </w:lvl>
   </w:abstractNum>
-  <w:abstractNum w:abstractNumId="34">
+  <w:abstractNum w:abstractNumId="38">
+    <w:nsid w:val="6EBF620F"/>
+    <w:multiLevelType w:val="hybridMultilevel"/>
+    <w:tmpl w:val="60D07942"/>
+    <w:lvl w:ilvl="0" w:tplc="0409000F">
+      <w:start w:val="1"/>
+      <w:numFmt w:val="decimal"/>
+      <w:lvlText w:val="%1."/>
+      <w:lvlJc w:val="left"/>
+      <w:pPr>
+        <w:ind w:left="720" w:hanging="360"/>
+      </w:pPr>
+    </w:lvl>
+    <w:lvl w:ilvl="1" w:tplc="04090019">
+      <w:start w:val="1"/>
+      <w:numFmt w:val="lowerLetter"/>
+      <w:lvlText w:val="%2."/>
+      <w:lvlJc w:val="left"/>
+      <w:pPr>
+        <w:ind w:left="1440" w:hanging="360"/>
+      </w:pPr>
+    </w:lvl>
+    <w:lvl w:ilvl="2" w:tplc="0409001B" w:tentative="1">
+      <w:start w:val="1"/>
+      <w:numFmt w:val="lowerRoman"/>
+      <w:lvlText w:val="%3."/>
+      <w:lvlJc w:val="right"/>
+      <w:pPr>
+        <w:ind w:left="2160" w:hanging="180"/>
+      </w:pPr>
+    </w:lvl>
+    <w:lvl w:ilvl="3" w:tplc="0409000F" w:tentative="1">
+      <w:start w:val="1"/>
+      <w:numFmt w:val="decimal"/>
+      <w:lvlText w:val="%4."/>
+      <w:lvlJc w:val="left"/>
+      <w:pPr>
+        <w:ind w:left="2880" w:hanging="360"/>
+      </w:pPr>
+    </w:lvl>
+    <w:lvl w:ilvl="4" w:tplc="04090019" w:tentative="1">
+      <w:start w:val="1"/>
+      <w:numFmt w:val="lowerLetter"/>
+      <w:lvlText w:val="%5."/>
+      <w:lvlJc w:val="left"/>
+      <w:pPr>
+        <w:ind w:left="3600" w:hanging="360"/>
+      </w:pPr>
+    </w:lvl>
+    <w:lvl w:ilvl="5" w:tplc="0409001B" w:tentative="1">
+      <w:start w:val="1"/>
+      <w:numFmt w:val="lowerRoman"/>
+      <w:lvlText w:val="%6."/>
+      <w:lvlJc w:val="right"/>
+      <w:pPr>
+        <w:ind w:left="4320" w:hanging="180"/>
+      </w:pPr>
+    </w:lvl>
+    <w:lvl w:ilvl="6" w:tplc="0409000F" w:tentative="1">
+      <w:start w:val="1"/>
+      <w:numFmt w:val="decimal"/>
+      <w:lvlText w:val="%7."/>
+      <w:lvlJc w:val="left"/>
+      <w:pPr>
+        <w:ind w:left="5040" w:hanging="360"/>
+      </w:pPr>
+    </w:lvl>
+    <w:lvl w:ilvl="7" w:tplc="04090019" w:tentative="1">
+      <w:start w:val="1"/>
+      <w:numFmt w:val="lowerLetter"/>
+      <w:lvlText w:val="%8."/>
+      <w:lvlJc w:val="left"/>
+      <w:pPr>
+        <w:ind w:left="5760" w:hanging="360"/>
+      </w:pPr>
+    </w:lvl>
+    <w:lvl w:ilvl="8" w:tplc="0409001B" w:tentative="1">
+      <w:start w:val="1"/>
+      <w:numFmt w:val="lowerRoman"/>
+      <w:lvlText w:val="%9."/>
+      <w:lvlJc w:val="right"/>
+      <w:pPr>
+        <w:ind w:left="6480" w:hanging="180"/>
+      </w:pPr>
+    </w:lvl>
+  </w:abstractNum>
+  <w:abstractNum w:abstractNumId="39">
     <w:nsid w:val="72A44522"/>
     <w:multiLevelType w:val="hybridMultilevel"/>
     <w:tmpl w:val="C818D360"/>
@@ -6783,7 +7958,7 @@
       </w:pPr>
     </w:lvl>
   </w:abstractNum>
-  <w:abstractNum w:abstractNumId="35">
+  <w:abstractNum w:abstractNumId="40">
     <w:nsid w:val="7EBF4B10"/>
     <w:multiLevelType w:val="hybridMultilevel"/>
     <w:tmpl w:val="F5E61B34"/>
@@ -6896,7 +8071,7 @@
       </w:rPr>
     </w:lvl>
   </w:abstractNum>
-  <w:abstractNum w:abstractNumId="36">
+  <w:abstractNum w:abstractNumId="41">
     <w:nsid w:val="7FE24F23"/>
     <w:multiLevelType w:val="hybridMultilevel"/>
     <w:tmpl w:val="5844B5F8"/>
@@ -6983,115 +8158,130 @@
     </w:lvl>
   </w:abstractNum>
   <w:num w:numId="1">
+    <w:abstractNumId w:val="30"/>
+  </w:num>
+  <w:num w:numId="2">
+    <w:abstractNumId w:val="19"/>
+  </w:num>
+  <w:num w:numId="3">
+    <w:abstractNumId w:val="5"/>
+  </w:num>
+  <w:num w:numId="4">
+    <w:abstractNumId w:val="17"/>
+  </w:num>
+  <w:num w:numId="5">
+    <w:abstractNumId w:val="33"/>
+  </w:num>
+  <w:num w:numId="6">
+    <w:abstractNumId w:val="9"/>
+  </w:num>
+  <w:num w:numId="7">
+    <w:abstractNumId w:val="40"/>
+  </w:num>
+  <w:num w:numId="8">
+    <w:abstractNumId w:val="12"/>
+  </w:num>
+  <w:num w:numId="9">
+    <w:abstractNumId w:val="25"/>
+  </w:num>
+  <w:num w:numId="10">
     <w:abstractNumId w:val="26"/>
   </w:num>
-  <w:num w:numId="2">
-    <w:abstractNumId w:val="15"/>
-  </w:num>
-  <w:num w:numId="3">
-    <w:abstractNumId w:val="4"/>
-  </w:num>
-  <w:num w:numId="4">
-    <w:abstractNumId w:val="13"/>
-  </w:num>
-  <w:num w:numId="5">
-    <w:abstractNumId w:val="29"/>
-  </w:num>
-  <w:num w:numId="6">
-    <w:abstractNumId w:val="6"/>
-  </w:num>
-  <w:num w:numId="7">
-    <w:abstractNumId w:val="35"/>
-  </w:num>
-  <w:num w:numId="8">
-    <w:abstractNumId w:val="9"/>
-  </w:num>
-  <w:num w:numId="9">
-    <w:abstractNumId w:val="21"/>
-  </w:num>
-  <w:num w:numId="10">
-    <w:abstractNumId w:val="22"/>
-  </w:num>
   <w:num w:numId="11">
-    <w:abstractNumId w:val="7"/>
+    <w:abstractNumId w:val="10"/>
   </w:num>
   <w:num w:numId="12">
+    <w:abstractNumId w:val="11"/>
+  </w:num>
+  <w:num w:numId="13">
+    <w:abstractNumId w:val="3"/>
+  </w:num>
+  <w:num w:numId="14">
+    <w:abstractNumId w:val="23"/>
+  </w:num>
+  <w:num w:numId="15">
     <w:abstractNumId w:val="8"/>
   </w:num>
-  <w:num w:numId="13">
-    <w:abstractNumId w:val="2"/>
-  </w:num>
-  <w:num w:numId="14">
-    <w:abstractNumId w:val="19"/>
-  </w:num>
-  <w:num w:numId="15">
-    <w:abstractNumId w:val="5"/>
-  </w:num>
   <w:num w:numId="16">
-    <w:abstractNumId w:val="16"/>
+    <w:abstractNumId w:val="20"/>
   </w:num>
   <w:num w:numId="17">
-    <w:abstractNumId w:val="20"/>
+    <w:abstractNumId w:val="24"/>
   </w:num>
   <w:num w:numId="18">
     <w:abstractNumId w:val="0"/>
   </w:num>
   <w:num w:numId="19">
-    <w:abstractNumId w:val="23"/>
+    <w:abstractNumId w:val="27"/>
   </w:num>
   <w:num w:numId="20">
-    <w:abstractNumId w:val="25"/>
+    <w:abstractNumId w:val="29"/>
   </w:num>
   <w:num w:numId="21">
-    <w:abstractNumId w:val="24"/>
+    <w:abstractNumId w:val="28"/>
   </w:num>
   <w:num w:numId="22">
-    <w:abstractNumId w:val="17"/>
+    <w:abstractNumId w:val="21"/>
   </w:num>
   <w:num w:numId="23">
+    <w:abstractNumId w:val="35"/>
+  </w:num>
+  <w:num w:numId="24">
+    <w:abstractNumId w:val="2"/>
+  </w:num>
+  <w:num w:numId="25">
+    <w:abstractNumId w:val="22"/>
+  </w:num>
+  <w:num w:numId="26">
+    <w:abstractNumId w:val="4"/>
+  </w:num>
+  <w:num w:numId="27">
+    <w:abstractNumId w:val="18"/>
+  </w:num>
+  <w:num w:numId="28">
+    <w:abstractNumId w:val="36"/>
+  </w:num>
+  <w:num w:numId="29">
+    <w:abstractNumId w:val="37"/>
+  </w:num>
+  <w:num w:numId="30">
+    <w:abstractNumId w:val="41"/>
+  </w:num>
+  <w:num w:numId="31">
+    <w:abstractNumId w:val="32"/>
+  </w:num>
+  <w:num w:numId="32">
+    <w:abstractNumId w:val="15"/>
+  </w:num>
+  <w:num w:numId="33">
+    <w:abstractNumId w:val="39"/>
+  </w:num>
+  <w:num w:numId="34">
     <w:abstractNumId w:val="31"/>
   </w:num>
-  <w:num w:numId="24">
+  <w:num w:numId="35">
+    <w:abstractNumId w:val="16"/>
+  </w:num>
+  <w:num w:numId="36">
+    <w:abstractNumId w:val="34"/>
+  </w:num>
+  <w:num w:numId="37">
+    <w:abstractNumId w:val="14"/>
+  </w:num>
+  <w:num w:numId="38">
     <w:abstractNumId w:val="1"/>
   </w:num>
-  <w:num w:numId="25">
-    <w:abstractNumId w:val="18"/>
+  <w:num w:numId="39">
+    <w:abstractNumId w:val="13"/>
   </w:num>
-  <w:num w:numId="26">
-    <w:abstractNumId w:val="3"/>
+  <w:num w:numId="40">
+    <w:abstractNumId w:val="38"/>
   </w:num>
-  <w:num w:numId="27">
-    <w:abstractNumId w:val="14"/>
+  <w:num w:numId="41">
+    <w:abstractNumId w:val="7"/>
   </w:num>
-  <w:num w:numId="28">
-    <w:abstractNumId w:val="32"/>
-  </w:num>
-  <w:num w:numId="29">
-    <w:abstractNumId w:val="33"/>
-  </w:num>
-  <w:num w:numId="30">
-    <w:abstractNumId w:val="36"/>
-  </w:num>
-  <w:num w:numId="31">
-    <w:abstractNumId w:val="28"/>
-  </w:num>
-  <w:num w:numId="32">
-    <w:abstractNumId w:val="11"/>
-  </w:num>
-  <w:num w:numId="33">
-    <w:abstractNumId w:val="34"/>
-  </w:num>
-  <w:num w:numId="34">
-    <w:abstractNumId w:val="27"/>
-  </w:num>
-  <w:num w:numId="35">
-    <w:abstractNumId w:val="12"/>
-  </w:num>
-  <w:num w:numId="36">
-    <w:abstractNumId w:val="30"/>
-  </w:num>
-  <w:num w:numId="37">
-    <w:abstractNumId w:val="10"/>
+  <w:num w:numId="42">
+    <w:abstractNumId w:val="6"/>
   </w:num>
 </w:numbering>
 </file>
@@ -8223,7 +9413,7 @@
   <a:extraClrSchemeLst/>
   <a:extLst>
     <a:ext uri="{05A4C25C-085E-4340-85A3-A5531E510DB2}">
-      <thm15:themeFamily xmlns:thm15="http://schemas.microsoft.com/office/thememl/2012/main" xmlns="" name="Office Theme" id="{62F939B6-93AF-4DB8-9C6B-D6C7DFDC589F}" vid="{4A3C46E8-61CC-4603-A589-7422A47A8E4A}"/>
+      <thm15:themeFamily xmlns="" xmlns:thm15="http://schemas.microsoft.com/office/thememl/2012/main" name="Office Theme" id="{62F939B6-93AF-4DB8-9C6B-D6C7DFDC589F}" vid="{4A3C46E8-61CC-4603-A589-7422A47A8E4A}"/>
     </a:ext>
   </a:extLst>
 </a:theme>
@@ -8234,7 +9424,7 @@
 </file>
 
 <file path=customXml/itemProps1.xml><?xml version="1.0" encoding="utf-8"?>
-<ds:datastoreItem xmlns:ds="http://schemas.openxmlformats.org/officeDocument/2006/customXml" ds:itemID="{76047BF9-1632-8343-89D5-DFCB648A8950}">
+<ds:datastoreItem xmlns:ds="http://schemas.openxmlformats.org/officeDocument/2006/customXml" ds:itemID="{642A79D8-E80D-234E-8031-2F4E4E311DB4}">
   <ds:schemaRefs>
     <ds:schemaRef ds:uri="http://schemas.openxmlformats.org/officeDocument/2006/bibliography"/>
   </ds:schemaRefs>

</xml_diff>